<commit_message>
better define your text
</commit_message>
<xml_diff>
--- a/Writing Process.docx
+++ b/Writing Process.docx
@@ -5,6 +5,7 @@
     <w:p>
       <w:pPr>
         <w:pStyle w:val="para1"/>
+        <w:spacing w:line="360" w:lineRule="auto"/>
         <w:rPr>
           <w:rFonts w:ascii="Times New Roman" w:hAnsi="Times New Roman" w:eastAsia="Times New Roman" w:cs="Times New Roman"/>
         </w:rPr>
@@ -19,6 +20,7 @@
     <w:p>
       <w:pPr>
         <w:pStyle w:val="para1"/>
+        <w:spacing w:line="360" w:lineRule="auto"/>
         <w:rPr>
           <w:rFonts w:ascii="Times New Roman" w:hAnsi="Times New Roman" w:eastAsia="Times New Roman" w:cs="Times New Roman"/>
         </w:rPr>
@@ -32,6 +34,7 @@
     <w:p>
       <w:pPr>
         <w:pStyle w:val="para2"/>
+        <w:spacing w:before="0" w:after="0" w:line="360" w:lineRule="auto"/>
         <w:rPr>
           <w:rFonts w:ascii="Times New Roman" w:hAnsi="Times New Roman" w:eastAsia="Times New Roman" w:cs="Times New Roman"/>
         </w:rPr>
@@ -46,6 +49,7 @@
     <w:p>
       <w:pPr>
         <w:pStyle w:val="para4"/>
+        <w:spacing w:before="0" w:after="0" w:line="360" w:lineRule="auto"/>
         <w:rPr>
           <w:rFonts w:ascii="Times New Roman" w:hAnsi="Times New Roman" w:eastAsia="Times New Roman" w:cs="Times New Roman"/>
         </w:rPr>
@@ -60,7 +64,8 @@
     <w:p>
       <w:pPr>
         <w:pStyle w:val="para3"/>
-        <w:spacing w:line="360" w:lineRule="auto"/>
+        <w:ind w:firstLine="567"/>
+        <w:spacing w:before="0" w:line="360" w:lineRule="auto"/>
         <w:rPr>
           <w:rFonts w:ascii="Times New Roman" w:hAnsi="Times New Roman" w:eastAsia="Times New Roman" w:cs="Times New Roman"/>
           <w:color w:val="0000ff"/>
@@ -89,25 +94,140 @@
     <w:p>
       <w:pPr>
         <w:pStyle w:val="para3"/>
-        <w:spacing w:line="360" w:lineRule="auto"/>
-        <w:rPr>
-          <w:rFonts w:ascii="Times New Roman" w:hAnsi="Times New Roman" w:eastAsia="Times New Roman" w:cs="Times New Roman"/>
-          <w:color w:val="0000ff"/>
-          <w:lang w:val="en-us"/>
-        </w:rPr>
-      </w:pPr>
-      <w:r>
-        <w:rPr>
-          <w:rFonts w:ascii="Times New Roman" w:hAnsi="Times New Roman" w:eastAsia="Times New Roman" w:cs="Times New Roman"/>
-          <w:color w:val="0000ff"/>
-          <w:lang w:val="en-us"/>
-        </w:rPr>
-      </w:r>
-    </w:p>
-    <w:p>
-      <w:pPr>
-        <w:pStyle w:val="para3"/>
-        <w:spacing w:line="360" w:lineRule="auto"/>
+        <w:ind w:firstLine="567"/>
+        <w:spacing w:before="0" w:line="360" w:lineRule="auto"/>
+        <w:rPr>
+          <w:rFonts w:ascii="Times New Roman" w:hAnsi="Times New Roman" w:eastAsia="Times New Roman" w:cs="Times New Roman"/>
+          <w:color w:val="007f00"/>
+          <w:lang w:val="en-us"/>
+        </w:rPr>
+      </w:pPr>
+      <w:r>
+        <w:rPr>
+          <w:rFonts w:ascii="Times New Roman" w:hAnsi="Times New Roman" w:eastAsia="Times New Roman" w:cs="Times New Roman"/>
+          <w:color w:val="007f00"/>
+          <w:lang w:val="en-us"/>
+        </w:rPr>
+        <w:t xml:space="preserve">What is your text? </w:t>
+      </w:r>
+    </w:p>
+    <w:p>
+      <w:pPr>
+        <w:pStyle w:val="para3"/>
+        <w:ind w:firstLine="567"/>
+        <w:spacing w:before="0" w:line="360" w:lineRule="auto"/>
+        <w:rPr>
+          <w:rFonts w:ascii="Times New Roman" w:hAnsi="Times New Roman" w:eastAsia="Times New Roman" w:cs="Times New Roman"/>
+          <w:lang w:val="en-us"/>
+        </w:rPr>
+      </w:pPr>
+      <w:r>
+        <w:rPr>
+          <w:rFonts w:ascii="Times New Roman" w:hAnsi="Times New Roman" w:eastAsia="Times New Roman" w:cs="Times New Roman"/>
+          <w:lang w:val="en-us"/>
+        </w:rPr>
+        <w:t>A simulation-based pick-and-place robotic arm.</w:t>
+      </w:r>
+    </w:p>
+    <w:p>
+      <w:pPr>
+        <w:pStyle w:val="para3"/>
+        <w:ind w:firstLine="567"/>
+        <w:spacing w:before="0" w:line="360" w:lineRule="auto"/>
+        <w:rPr>
+          <w:rFonts w:ascii="Times New Roman" w:hAnsi="Times New Roman" w:eastAsia="Times New Roman" w:cs="Times New Roman"/>
+          <w:lang w:val="en-us"/>
+        </w:rPr>
+      </w:pPr>
+      <w:r>
+        <w:rPr>
+          <w:rFonts w:ascii="Times New Roman" w:hAnsi="Times New Roman" w:eastAsia="Times New Roman" w:cs="Times New Roman"/>
+          <w:lang w:val="en-us"/>
+        </w:rPr>
+        <w:t>Will be focusing on motion-planning algorithms.</w:t>
+      </w:r>
+    </w:p>
+    <w:p>
+      <w:pPr>
+        <w:pStyle w:val="para3"/>
+        <w:ind w:firstLine="567"/>
+        <w:spacing w:before="0" w:line="360" w:lineRule="auto"/>
+        <w:rPr>
+          <w:rFonts w:ascii="Times New Roman" w:hAnsi="Times New Roman" w:eastAsia="Times New Roman" w:cs="Times New Roman"/>
+          <w:lang w:val="en-us"/>
+        </w:rPr>
+      </w:pPr>
+      <w:r>
+        <w:rPr>
+          <w:rFonts w:ascii="Times New Roman" w:hAnsi="Times New Roman" w:eastAsia="Times New Roman" w:cs="Times New Roman"/>
+          <w:lang w:val="en-us"/>
+        </w:rPr>
+      </w:r>
+    </w:p>
+    <w:p>
+      <w:pPr>
+        <w:pStyle w:val="para3"/>
+        <w:ind w:firstLine="567"/>
+        <w:spacing w:before="0" w:line="360" w:lineRule="auto"/>
+        <w:rPr>
+          <w:rFonts w:ascii="Times New Roman" w:hAnsi="Times New Roman" w:eastAsia="Times New Roman" w:cs="Times New Roman"/>
+          <w:color w:val="007f00"/>
+          <w:lang w:val="en-us"/>
+        </w:rPr>
+      </w:pPr>
+      <w:r>
+        <w:rPr>
+          <w:rFonts w:ascii="Times New Roman" w:hAnsi="Times New Roman" w:eastAsia="Times New Roman" w:cs="Times New Roman"/>
+          <w:color w:val="007f00"/>
+          <w:lang w:val="en-us"/>
+        </w:rPr>
+        <w:t>Close reading is how you come to originality.</w:t>
+      </w:r>
+    </w:p>
+    <w:p>
+      <w:pPr>
+        <w:pStyle w:val="para3"/>
+        <w:ind w:firstLine="567"/>
+        <w:spacing w:before="0" w:line="360" w:lineRule="auto"/>
+        <w:rPr>
+          <w:rFonts w:ascii="Times New Roman" w:hAnsi="Times New Roman" w:eastAsia="Times New Roman" w:cs="Times New Roman"/>
+          <w:color w:val="007f00"/>
+          <w:lang w:val="en-us"/>
+        </w:rPr>
+      </w:pPr>
+      <w:r>
+        <w:rPr>
+          <w:rFonts w:ascii="Times New Roman" w:hAnsi="Times New Roman" w:eastAsia="Times New Roman" w:cs="Times New Roman"/>
+          <w:color w:val="007f00"/>
+          <w:lang w:val="en-us"/>
+        </w:rPr>
+        <w:t>Focuses on what is not obvious.</w:t>
+      </w:r>
+    </w:p>
+    <w:p>
+      <w:pPr>
+        <w:pStyle w:val="para3"/>
+        <w:ind w:firstLine="567"/>
+        <w:spacing w:before="0" w:line="360" w:lineRule="auto"/>
+        <w:rPr>
+          <w:rFonts w:ascii="Times New Roman" w:hAnsi="Times New Roman" w:eastAsia="Times New Roman" w:cs="Times New Roman"/>
+          <w:color w:val="0000ff"/>
+          <w:lang w:val="en-us"/>
+        </w:rPr>
+      </w:pPr>
+      <w:r>
+        <w:rPr>
+          <w:rFonts w:ascii="Times New Roman" w:hAnsi="Times New Roman" w:eastAsia="Times New Roman" w:cs="Times New Roman"/>
+          <w:color w:val="0000ff"/>
+          <w:lang w:val="en-us"/>
+        </w:rPr>
+      </w:r>
+    </w:p>
+    <w:p>
+      <w:pPr>
+        <w:pStyle w:val="para3"/>
+        <w:ind w:firstLine="567"/>
+        <w:spacing w:before="0" w:line="360" w:lineRule="auto"/>
         <w:rPr>
           <w:rFonts w:ascii="Times New Roman" w:hAnsi="Times New Roman" w:eastAsia="Times New Roman" w:cs="Times New Roman"/>
           <w:color w:val="0000ff"/>
@@ -136,25 +256,27 @@
     <w:p>
       <w:pPr>
         <w:pStyle w:val="para3"/>
-        <w:spacing w:line="360" w:lineRule="auto"/>
-        <w:rPr>
-          <w:rFonts w:ascii="Times New Roman" w:hAnsi="Times New Roman" w:eastAsia="Times New Roman" w:cs="Times New Roman"/>
-          <w:color w:val="0000ff"/>
-          <w:lang w:val="en-us"/>
-        </w:rPr>
-      </w:pPr>
-      <w:r>
-        <w:rPr>
-          <w:rFonts w:ascii="Times New Roman" w:hAnsi="Times New Roman" w:eastAsia="Times New Roman" w:cs="Times New Roman"/>
-          <w:color w:val="0000ff"/>
-          <w:lang w:val="en-us"/>
-        </w:rPr>
-      </w:r>
-    </w:p>
-    <w:p>
-      <w:pPr>
-        <w:pStyle w:val="para3"/>
-        <w:spacing w:line="360" w:lineRule="auto"/>
+        <w:ind w:firstLine="567"/>
+        <w:spacing w:before="0" w:line="360" w:lineRule="auto"/>
+        <w:rPr>
+          <w:rFonts w:ascii="Times New Roman" w:hAnsi="Times New Roman" w:eastAsia="Times New Roman" w:cs="Times New Roman"/>
+          <w:color w:val="0000ff"/>
+          <w:lang w:val="en-us"/>
+        </w:rPr>
+      </w:pPr>
+      <w:r>
+        <w:rPr>
+          <w:rFonts w:ascii="Times New Roman" w:hAnsi="Times New Roman" w:eastAsia="Times New Roman" w:cs="Times New Roman"/>
+          <w:color w:val="0000ff"/>
+          <w:lang w:val="en-us"/>
+        </w:rPr>
+      </w:r>
+    </w:p>
+    <w:p>
+      <w:pPr>
+        <w:pStyle w:val="para3"/>
+        <w:ind w:firstLine="567"/>
+        <w:spacing w:before="0" w:line="360" w:lineRule="auto"/>
         <w:rPr>
           <w:rFonts w:ascii="Times New Roman" w:hAnsi="Times New Roman" w:eastAsia="Times New Roman" w:cs="Times New Roman"/>
           <w:color w:val="0000ff"/>
@@ -183,25 +305,27 @@
     <w:p>
       <w:pPr>
         <w:pStyle w:val="para3"/>
-        <w:spacing w:line="360" w:lineRule="auto"/>
-        <w:rPr>
-          <w:rFonts w:ascii="Times New Roman" w:hAnsi="Times New Roman" w:eastAsia="Times New Roman" w:cs="Times New Roman"/>
-          <w:color w:val="0000ff"/>
-          <w:lang w:val="en-us"/>
-        </w:rPr>
-      </w:pPr>
-      <w:r>
-        <w:rPr>
-          <w:rFonts w:ascii="Times New Roman" w:hAnsi="Times New Roman" w:eastAsia="Times New Roman" w:cs="Times New Roman"/>
-          <w:color w:val="0000ff"/>
-          <w:lang w:val="en-us"/>
-        </w:rPr>
-      </w:r>
-    </w:p>
-    <w:p>
-      <w:pPr>
-        <w:pStyle w:val="para3"/>
-        <w:spacing w:line="360" w:lineRule="auto"/>
+        <w:ind w:firstLine="567"/>
+        <w:spacing w:before="0" w:line="360" w:lineRule="auto"/>
+        <w:rPr>
+          <w:rFonts w:ascii="Times New Roman" w:hAnsi="Times New Roman" w:eastAsia="Times New Roman" w:cs="Times New Roman"/>
+          <w:color w:val="0000ff"/>
+          <w:lang w:val="en-us"/>
+        </w:rPr>
+      </w:pPr>
+      <w:r>
+        <w:rPr>
+          <w:rFonts w:ascii="Times New Roman" w:hAnsi="Times New Roman" w:eastAsia="Times New Roman" w:cs="Times New Roman"/>
+          <w:color w:val="0000ff"/>
+          <w:lang w:val="en-us"/>
+        </w:rPr>
+      </w:r>
+    </w:p>
+    <w:p>
+      <w:pPr>
+        <w:pStyle w:val="para3"/>
+        <w:ind w:firstLine="567"/>
+        <w:spacing w:before="0" w:line="360" w:lineRule="auto"/>
         <w:rPr>
           <w:rFonts w:ascii="Times New Roman" w:hAnsi="Times New Roman" w:eastAsia="Times New Roman" w:cs="Times New Roman"/>
           <w:color w:val="0000ff"/>
@@ -230,25 +354,27 @@
     <w:p>
       <w:pPr>
         <w:pStyle w:val="para3"/>
-        <w:spacing w:line="360" w:lineRule="auto"/>
-        <w:rPr>
-          <w:rFonts w:ascii="Times New Roman" w:hAnsi="Times New Roman" w:eastAsia="Times New Roman" w:cs="Times New Roman"/>
-          <w:color w:val="0000ff"/>
-          <w:lang w:val="en-us"/>
-        </w:rPr>
-      </w:pPr>
-      <w:r>
-        <w:rPr>
-          <w:rFonts w:ascii="Times New Roman" w:hAnsi="Times New Roman" w:eastAsia="Times New Roman" w:cs="Times New Roman"/>
-          <w:color w:val="0000ff"/>
-          <w:lang w:val="en-us"/>
-        </w:rPr>
-      </w:r>
-    </w:p>
-    <w:p>
-      <w:pPr>
-        <w:pStyle w:val="para3"/>
-        <w:spacing w:line="360" w:lineRule="auto"/>
+        <w:ind w:firstLine="567"/>
+        <w:spacing w:before="0" w:line="360" w:lineRule="auto"/>
+        <w:rPr>
+          <w:rFonts w:ascii="Times New Roman" w:hAnsi="Times New Roman" w:eastAsia="Times New Roman" w:cs="Times New Roman"/>
+          <w:color w:val="0000ff"/>
+          <w:lang w:val="en-us"/>
+        </w:rPr>
+      </w:pPr>
+      <w:r>
+        <w:rPr>
+          <w:rFonts w:ascii="Times New Roman" w:hAnsi="Times New Roman" w:eastAsia="Times New Roman" w:cs="Times New Roman"/>
+          <w:color w:val="0000ff"/>
+          <w:lang w:val="en-us"/>
+        </w:rPr>
+      </w:r>
+    </w:p>
+    <w:p>
+      <w:pPr>
+        <w:pStyle w:val="para3"/>
+        <w:ind w:firstLine="567"/>
+        <w:spacing w:before="0" w:line="360" w:lineRule="auto"/>
         <w:rPr>
           <w:rFonts w:ascii="Times New Roman" w:hAnsi="Times New Roman" w:eastAsia="Times New Roman" w:cs="Times New Roman"/>
           <w:color w:val="0000ff"/>
@@ -277,25 +403,27 @@
     <w:p>
       <w:pPr>
         <w:pStyle w:val="para3"/>
-        <w:spacing w:line="360" w:lineRule="auto"/>
-        <w:rPr>
-          <w:rFonts w:ascii="Times New Roman" w:hAnsi="Times New Roman" w:eastAsia="Times New Roman" w:cs="Times New Roman"/>
-          <w:color w:val="0000ff"/>
-          <w:lang w:val="en-us"/>
-        </w:rPr>
-      </w:pPr>
-      <w:r>
-        <w:rPr>
-          <w:rFonts w:ascii="Times New Roman" w:hAnsi="Times New Roman" w:eastAsia="Times New Roman" w:cs="Times New Roman"/>
-          <w:color w:val="0000ff"/>
-          <w:lang w:val="en-us"/>
-        </w:rPr>
-      </w:r>
-    </w:p>
-    <w:p>
-      <w:pPr>
-        <w:pStyle w:val="para3"/>
-        <w:spacing w:line="360" w:lineRule="auto"/>
+        <w:ind w:firstLine="567"/>
+        <w:spacing w:before="0" w:line="360" w:lineRule="auto"/>
+        <w:rPr>
+          <w:rFonts w:ascii="Times New Roman" w:hAnsi="Times New Roman" w:eastAsia="Times New Roman" w:cs="Times New Roman"/>
+          <w:color w:val="0000ff"/>
+          <w:lang w:val="en-us"/>
+        </w:rPr>
+      </w:pPr>
+      <w:r>
+        <w:rPr>
+          <w:rFonts w:ascii="Times New Roman" w:hAnsi="Times New Roman" w:eastAsia="Times New Roman" w:cs="Times New Roman"/>
+          <w:color w:val="0000ff"/>
+          <w:lang w:val="en-us"/>
+        </w:rPr>
+      </w:r>
+    </w:p>
+    <w:p>
+      <w:pPr>
+        <w:pStyle w:val="para3"/>
+        <w:ind w:firstLine="567"/>
+        <w:spacing w:before="0" w:line="360" w:lineRule="auto"/>
         <w:rPr>
           <w:rFonts w:ascii="Times New Roman" w:hAnsi="Times New Roman" w:eastAsia="Times New Roman" w:cs="Times New Roman"/>
           <w:color w:val="0000ff"/>
@@ -324,25 +452,27 @@
     <w:p>
       <w:pPr>
         <w:pStyle w:val="para3"/>
-        <w:spacing w:line="360" w:lineRule="auto"/>
-        <w:rPr>
-          <w:rFonts w:ascii="Times New Roman" w:hAnsi="Times New Roman" w:eastAsia="Times New Roman" w:cs="Times New Roman"/>
-          <w:color w:val="0000ff"/>
-          <w:lang w:val="en-us"/>
-        </w:rPr>
-      </w:pPr>
-      <w:r>
-        <w:rPr>
-          <w:rFonts w:ascii="Times New Roman" w:hAnsi="Times New Roman" w:eastAsia="Times New Roman" w:cs="Times New Roman"/>
-          <w:color w:val="0000ff"/>
-          <w:lang w:val="en-us"/>
-        </w:rPr>
-      </w:r>
-    </w:p>
-    <w:p>
-      <w:pPr>
-        <w:pStyle w:val="para3"/>
-        <w:spacing w:line="360" w:lineRule="auto"/>
+        <w:ind w:firstLine="567"/>
+        <w:spacing w:before="0" w:line="360" w:lineRule="auto"/>
+        <w:rPr>
+          <w:rFonts w:ascii="Times New Roman" w:hAnsi="Times New Roman" w:eastAsia="Times New Roman" w:cs="Times New Roman"/>
+          <w:color w:val="0000ff"/>
+          <w:lang w:val="en-us"/>
+        </w:rPr>
+      </w:pPr>
+      <w:r>
+        <w:rPr>
+          <w:rFonts w:ascii="Times New Roman" w:hAnsi="Times New Roman" w:eastAsia="Times New Roman" w:cs="Times New Roman"/>
+          <w:color w:val="0000ff"/>
+          <w:lang w:val="en-us"/>
+        </w:rPr>
+      </w:r>
+    </w:p>
+    <w:p>
+      <w:pPr>
+        <w:pStyle w:val="para3"/>
+        <w:ind w:firstLine="567"/>
+        <w:spacing w:before="0" w:line="360" w:lineRule="auto"/>
         <w:rPr>
           <w:rFonts w:ascii="Times New Roman" w:hAnsi="Times New Roman" w:eastAsia="Times New Roman" w:cs="Times New Roman"/>
           <w:color w:val="0000ff"/>
@@ -371,25 +501,27 @@
     <w:p>
       <w:pPr>
         <w:pStyle w:val="para3"/>
-        <w:spacing w:line="360" w:lineRule="auto"/>
-        <w:rPr>
-          <w:rFonts w:ascii="Times New Roman" w:hAnsi="Times New Roman" w:eastAsia="Times New Roman" w:cs="Times New Roman"/>
-          <w:color w:val="0000ff"/>
-          <w:lang w:val="en-us"/>
-        </w:rPr>
-      </w:pPr>
-      <w:r>
-        <w:rPr>
-          <w:rFonts w:ascii="Times New Roman" w:hAnsi="Times New Roman" w:eastAsia="Times New Roman" w:cs="Times New Roman"/>
-          <w:color w:val="0000ff"/>
-          <w:lang w:val="en-us"/>
-        </w:rPr>
-      </w:r>
-    </w:p>
-    <w:p>
-      <w:pPr>
-        <w:pStyle w:val="para3"/>
-        <w:spacing w:line="360" w:lineRule="auto"/>
+        <w:ind w:firstLine="567"/>
+        <w:spacing w:before="0" w:line="360" w:lineRule="auto"/>
+        <w:rPr>
+          <w:rFonts w:ascii="Times New Roman" w:hAnsi="Times New Roman" w:eastAsia="Times New Roman" w:cs="Times New Roman"/>
+          <w:color w:val="0000ff"/>
+          <w:lang w:val="en-us"/>
+        </w:rPr>
+      </w:pPr>
+      <w:r>
+        <w:rPr>
+          <w:rFonts w:ascii="Times New Roman" w:hAnsi="Times New Roman" w:eastAsia="Times New Roman" w:cs="Times New Roman"/>
+          <w:color w:val="0000ff"/>
+          <w:lang w:val="en-us"/>
+        </w:rPr>
+      </w:r>
+    </w:p>
+    <w:p>
+      <w:pPr>
+        <w:pStyle w:val="para3"/>
+        <w:ind w:firstLine="567"/>
+        <w:spacing w:before="0" w:line="360" w:lineRule="auto"/>
         <w:rPr>
           <w:rFonts w:ascii="Times New Roman" w:hAnsi="Times New Roman" w:eastAsia="Times New Roman" w:cs="Times New Roman"/>
           <w:color w:val="0000ff"/>
@@ -418,25 +550,27 @@
     <w:p>
       <w:pPr>
         <w:pStyle w:val="para3"/>
-        <w:spacing w:line="360" w:lineRule="auto"/>
-        <w:rPr>
-          <w:rFonts w:ascii="Times New Roman" w:hAnsi="Times New Roman" w:eastAsia="Times New Roman" w:cs="Times New Roman"/>
-          <w:color w:val="0000ff"/>
-          <w:lang w:val="en-us"/>
-        </w:rPr>
-      </w:pPr>
-      <w:r>
-        <w:rPr>
-          <w:rFonts w:ascii="Times New Roman" w:hAnsi="Times New Roman" w:eastAsia="Times New Roman" w:cs="Times New Roman"/>
-          <w:color w:val="0000ff"/>
-          <w:lang w:val="en-us"/>
-        </w:rPr>
-      </w:r>
-    </w:p>
-    <w:p>
-      <w:pPr>
-        <w:pStyle w:val="para3"/>
-        <w:spacing w:line="360" w:lineRule="auto"/>
+        <w:ind w:firstLine="567"/>
+        <w:spacing w:before="0" w:line="360" w:lineRule="auto"/>
+        <w:rPr>
+          <w:rFonts w:ascii="Times New Roman" w:hAnsi="Times New Roman" w:eastAsia="Times New Roman" w:cs="Times New Roman"/>
+          <w:color w:val="0000ff"/>
+          <w:lang w:val="en-us"/>
+        </w:rPr>
+      </w:pPr>
+      <w:r>
+        <w:rPr>
+          <w:rFonts w:ascii="Times New Roman" w:hAnsi="Times New Roman" w:eastAsia="Times New Roman" w:cs="Times New Roman"/>
+          <w:color w:val="0000ff"/>
+          <w:lang w:val="en-us"/>
+        </w:rPr>
+      </w:r>
+    </w:p>
+    <w:p>
+      <w:pPr>
+        <w:pStyle w:val="para3"/>
+        <w:ind w:firstLine="567"/>
+        <w:spacing w:before="0" w:line="360" w:lineRule="auto"/>
         <w:rPr>
           <w:rFonts w:ascii="Times New Roman" w:hAnsi="Times New Roman" w:eastAsia="Times New Roman" w:cs="Times New Roman"/>
           <w:color w:val="0000ff"/>
@@ -465,25 +599,27 @@
     <w:p>
       <w:pPr>
         <w:pStyle w:val="para3"/>
-        <w:spacing w:line="360" w:lineRule="auto"/>
-        <w:rPr>
-          <w:rFonts w:ascii="Times New Roman" w:hAnsi="Times New Roman" w:eastAsia="Times New Roman" w:cs="Times New Roman"/>
-          <w:color w:val="0000ff"/>
-          <w:lang w:val="en-us"/>
-        </w:rPr>
-      </w:pPr>
-      <w:r>
-        <w:rPr>
-          <w:rFonts w:ascii="Times New Roman" w:hAnsi="Times New Roman" w:eastAsia="Times New Roman" w:cs="Times New Roman"/>
-          <w:color w:val="0000ff"/>
-          <w:lang w:val="en-us"/>
-        </w:rPr>
-      </w:r>
-    </w:p>
-    <w:p>
-      <w:pPr>
-        <w:pStyle w:val="para3"/>
-        <w:spacing w:line="360" w:lineRule="auto"/>
+        <w:ind w:firstLine="567"/>
+        <w:spacing w:before="0" w:line="360" w:lineRule="auto"/>
+        <w:rPr>
+          <w:rFonts w:ascii="Times New Roman" w:hAnsi="Times New Roman" w:eastAsia="Times New Roman" w:cs="Times New Roman"/>
+          <w:color w:val="0000ff"/>
+          <w:lang w:val="en-us"/>
+        </w:rPr>
+      </w:pPr>
+      <w:r>
+        <w:rPr>
+          <w:rFonts w:ascii="Times New Roman" w:hAnsi="Times New Roman" w:eastAsia="Times New Roman" w:cs="Times New Roman"/>
+          <w:color w:val="0000ff"/>
+          <w:lang w:val="en-us"/>
+        </w:rPr>
+      </w:r>
+    </w:p>
+    <w:p>
+      <w:pPr>
+        <w:pStyle w:val="para3"/>
+        <w:ind w:firstLine="567"/>
+        <w:spacing w:before="0" w:line="360" w:lineRule="auto"/>
         <w:rPr>
           <w:rFonts w:ascii="Times New Roman" w:hAnsi="Times New Roman" w:eastAsia="Times New Roman" w:cs="Times New Roman"/>
           <w:color w:val="0000ff"/>
@@ -512,25 +648,27 @@
     <w:p>
       <w:pPr>
         <w:pStyle w:val="para3"/>
-        <w:spacing w:line="360" w:lineRule="auto"/>
-        <w:rPr>
-          <w:rFonts w:ascii="Times New Roman" w:hAnsi="Times New Roman" w:eastAsia="Times New Roman" w:cs="Times New Roman"/>
-          <w:color w:val="0000ff"/>
-          <w:lang w:val="en-us"/>
-        </w:rPr>
-      </w:pPr>
-      <w:r>
-        <w:rPr>
-          <w:rFonts w:ascii="Times New Roman" w:hAnsi="Times New Roman" w:eastAsia="Times New Roman" w:cs="Times New Roman"/>
-          <w:color w:val="0000ff"/>
-          <w:lang w:val="en-us"/>
-        </w:rPr>
-      </w:r>
-    </w:p>
-    <w:p>
-      <w:pPr>
-        <w:pStyle w:val="para3"/>
-        <w:spacing w:line="360" w:lineRule="auto"/>
+        <w:ind w:firstLine="567"/>
+        <w:spacing w:before="0" w:line="360" w:lineRule="auto"/>
+        <w:rPr>
+          <w:rFonts w:ascii="Times New Roman" w:hAnsi="Times New Roman" w:eastAsia="Times New Roman" w:cs="Times New Roman"/>
+          <w:color w:val="0000ff"/>
+          <w:lang w:val="en-us"/>
+        </w:rPr>
+      </w:pPr>
+      <w:r>
+        <w:rPr>
+          <w:rFonts w:ascii="Times New Roman" w:hAnsi="Times New Roman" w:eastAsia="Times New Roman" w:cs="Times New Roman"/>
+          <w:color w:val="0000ff"/>
+          <w:lang w:val="en-us"/>
+        </w:rPr>
+      </w:r>
+    </w:p>
+    <w:p>
+      <w:pPr>
+        <w:pStyle w:val="para3"/>
+        <w:ind w:firstLine="567"/>
+        <w:spacing w:before="0" w:line="360" w:lineRule="auto"/>
         <w:rPr>
           <w:rFonts w:ascii="Times New Roman" w:hAnsi="Times New Roman" w:eastAsia="Times New Roman" w:cs="Times New Roman"/>
           <w:color w:val="0000ff"/>
@@ -559,25 +697,27 @@
     <w:p>
       <w:pPr>
         <w:pStyle w:val="para3"/>
-        <w:spacing w:line="360" w:lineRule="auto"/>
-        <w:rPr>
-          <w:rFonts w:ascii="Times New Roman" w:hAnsi="Times New Roman" w:eastAsia="Times New Roman" w:cs="Times New Roman"/>
-          <w:color w:val="0000ff"/>
-          <w:lang w:val="en-us"/>
-        </w:rPr>
-      </w:pPr>
-      <w:r>
-        <w:rPr>
-          <w:rFonts w:ascii="Times New Roman" w:hAnsi="Times New Roman" w:eastAsia="Times New Roman" w:cs="Times New Roman"/>
-          <w:color w:val="0000ff"/>
-          <w:lang w:val="en-us"/>
-        </w:rPr>
-      </w:r>
-    </w:p>
-    <w:p>
-      <w:pPr>
-        <w:pStyle w:val="para3"/>
-        <w:spacing w:line="360" w:lineRule="auto"/>
+        <w:ind w:firstLine="567"/>
+        <w:spacing w:before="0" w:line="360" w:lineRule="auto"/>
+        <w:rPr>
+          <w:rFonts w:ascii="Times New Roman" w:hAnsi="Times New Roman" w:eastAsia="Times New Roman" w:cs="Times New Roman"/>
+          <w:color w:val="0000ff"/>
+          <w:lang w:val="en-us"/>
+        </w:rPr>
+      </w:pPr>
+      <w:r>
+        <w:rPr>
+          <w:rFonts w:ascii="Times New Roman" w:hAnsi="Times New Roman" w:eastAsia="Times New Roman" w:cs="Times New Roman"/>
+          <w:color w:val="0000ff"/>
+          <w:lang w:val="en-us"/>
+        </w:rPr>
+      </w:r>
+    </w:p>
+    <w:p>
+      <w:pPr>
+        <w:pStyle w:val="para3"/>
+        <w:ind w:firstLine="567"/>
+        <w:spacing w:before="0" w:line="360" w:lineRule="auto"/>
         <w:rPr>
           <w:rFonts w:ascii="Times New Roman" w:hAnsi="Times New Roman" w:eastAsia="Times New Roman" w:cs="Times New Roman"/>
           <w:color w:val="0000ff"/>
@@ -596,25 +736,27 @@
     <w:p>
       <w:pPr>
         <w:pStyle w:val="para3"/>
-        <w:spacing w:line="360" w:lineRule="auto"/>
-        <w:rPr>
-          <w:rFonts w:ascii="Times New Roman" w:hAnsi="Times New Roman" w:eastAsia="Times New Roman" w:cs="Times New Roman"/>
-          <w:color w:val="0000ff"/>
-          <w:lang w:val="en-us"/>
-        </w:rPr>
-      </w:pPr>
-      <w:r>
-        <w:rPr>
-          <w:rFonts w:ascii="Times New Roman" w:hAnsi="Times New Roman" w:eastAsia="Times New Roman" w:cs="Times New Roman"/>
-          <w:color w:val="0000ff"/>
-          <w:lang w:val="en-us"/>
-        </w:rPr>
-      </w:r>
-    </w:p>
-    <w:p>
-      <w:pPr>
-        <w:pStyle w:val="para3"/>
-        <w:spacing w:line="360" w:lineRule="auto"/>
+        <w:ind w:firstLine="567"/>
+        <w:spacing w:before="0" w:line="360" w:lineRule="auto"/>
+        <w:rPr>
+          <w:rFonts w:ascii="Times New Roman" w:hAnsi="Times New Roman" w:eastAsia="Times New Roman" w:cs="Times New Roman"/>
+          <w:color w:val="0000ff"/>
+          <w:lang w:val="en-us"/>
+        </w:rPr>
+      </w:pPr>
+      <w:r>
+        <w:rPr>
+          <w:rFonts w:ascii="Times New Roman" w:hAnsi="Times New Roman" w:eastAsia="Times New Roman" w:cs="Times New Roman"/>
+          <w:color w:val="0000ff"/>
+          <w:lang w:val="en-us"/>
+        </w:rPr>
+      </w:r>
+    </w:p>
+    <w:p>
+      <w:pPr>
+        <w:pStyle w:val="para3"/>
+        <w:ind w:firstLine="567"/>
+        <w:spacing w:before="0" w:line="360" w:lineRule="auto"/>
         <w:rPr>
           <w:rFonts w:ascii="Times New Roman" w:hAnsi="Times New Roman" w:eastAsia="Times New Roman" w:cs="Times New Roman"/>
           <w:color w:val="0000ff"/>
@@ -643,25 +785,27 @@
     <w:p>
       <w:pPr>
         <w:pStyle w:val="para3"/>
-        <w:spacing w:line="360" w:lineRule="auto"/>
-        <w:rPr>
-          <w:rFonts w:ascii="Times New Roman" w:hAnsi="Times New Roman" w:eastAsia="Times New Roman" w:cs="Times New Roman"/>
-          <w:color w:val="0000ff"/>
-          <w:lang w:val="en-us"/>
-        </w:rPr>
-      </w:pPr>
-      <w:r>
-        <w:rPr>
-          <w:rFonts w:ascii="Times New Roman" w:hAnsi="Times New Roman" w:eastAsia="Times New Roman" w:cs="Times New Roman"/>
-          <w:color w:val="0000ff"/>
-          <w:lang w:val="en-us"/>
-        </w:rPr>
-      </w:r>
-    </w:p>
-    <w:p>
-      <w:pPr>
-        <w:pStyle w:val="para3"/>
-        <w:spacing w:line="360" w:lineRule="auto"/>
+        <w:ind w:firstLine="567"/>
+        <w:spacing w:before="0" w:line="360" w:lineRule="auto"/>
+        <w:rPr>
+          <w:rFonts w:ascii="Times New Roman" w:hAnsi="Times New Roman" w:eastAsia="Times New Roman" w:cs="Times New Roman"/>
+          <w:color w:val="0000ff"/>
+          <w:lang w:val="en-us"/>
+        </w:rPr>
+      </w:pPr>
+      <w:r>
+        <w:rPr>
+          <w:rFonts w:ascii="Times New Roman" w:hAnsi="Times New Roman" w:eastAsia="Times New Roman" w:cs="Times New Roman"/>
+          <w:color w:val="0000ff"/>
+          <w:lang w:val="en-us"/>
+        </w:rPr>
+      </w:r>
+    </w:p>
+    <w:p>
+      <w:pPr>
+        <w:pStyle w:val="para3"/>
+        <w:ind w:firstLine="567"/>
+        <w:spacing w:before="0" w:line="360" w:lineRule="auto"/>
         <w:rPr>
           <w:rFonts w:ascii="Times New Roman" w:hAnsi="Times New Roman" w:eastAsia="Times New Roman" w:cs="Times New Roman"/>
           <w:color w:val="0000ff"/>
@@ -690,25 +834,27 @@
     <w:p>
       <w:pPr>
         <w:pStyle w:val="para3"/>
-        <w:spacing w:line="360" w:lineRule="auto"/>
-        <w:rPr>
-          <w:rFonts w:ascii="Times New Roman" w:hAnsi="Times New Roman" w:eastAsia="Times New Roman" w:cs="Times New Roman"/>
-          <w:color w:val="0000ff"/>
-          <w:lang w:val="en-us"/>
-        </w:rPr>
-      </w:pPr>
-      <w:r>
-        <w:rPr>
-          <w:rFonts w:ascii="Times New Roman" w:hAnsi="Times New Roman" w:eastAsia="Times New Roman" w:cs="Times New Roman"/>
-          <w:color w:val="0000ff"/>
-          <w:lang w:val="en-us"/>
-        </w:rPr>
-      </w:r>
-    </w:p>
-    <w:p>
-      <w:pPr>
-        <w:pStyle w:val="para3"/>
-        <w:spacing w:line="360" w:lineRule="auto"/>
+        <w:ind w:firstLine="567"/>
+        <w:spacing w:before="0" w:line="360" w:lineRule="auto"/>
+        <w:rPr>
+          <w:rFonts w:ascii="Times New Roman" w:hAnsi="Times New Roman" w:eastAsia="Times New Roman" w:cs="Times New Roman"/>
+          <w:color w:val="0000ff"/>
+          <w:lang w:val="en-us"/>
+        </w:rPr>
+      </w:pPr>
+      <w:r>
+        <w:rPr>
+          <w:rFonts w:ascii="Times New Roman" w:hAnsi="Times New Roman" w:eastAsia="Times New Roman" w:cs="Times New Roman"/>
+          <w:color w:val="0000ff"/>
+          <w:lang w:val="en-us"/>
+        </w:rPr>
+      </w:r>
+    </w:p>
+    <w:p>
+      <w:pPr>
+        <w:pStyle w:val="para3"/>
+        <w:ind w:firstLine="567"/>
+        <w:spacing w:before="0" w:line="360" w:lineRule="auto"/>
         <w:rPr>
           <w:rFonts w:ascii="Times New Roman" w:hAnsi="Times New Roman" w:eastAsia="Times New Roman" w:cs="Times New Roman"/>
           <w:color w:val="0000ff"/>
@@ -737,25 +883,27 @@
     <w:p>
       <w:pPr>
         <w:pStyle w:val="para3"/>
-        <w:spacing w:line="360" w:lineRule="auto"/>
-        <w:rPr>
-          <w:rFonts w:ascii="Times New Roman" w:hAnsi="Times New Roman" w:eastAsia="Times New Roman" w:cs="Times New Roman"/>
-          <w:color w:val="0000ff"/>
-          <w:lang w:val="en-us"/>
-        </w:rPr>
-      </w:pPr>
-      <w:r>
-        <w:rPr>
-          <w:rFonts w:ascii="Times New Roman" w:hAnsi="Times New Roman" w:eastAsia="Times New Roman" w:cs="Times New Roman"/>
-          <w:color w:val="0000ff"/>
-          <w:lang w:val="en-us"/>
-        </w:rPr>
-      </w:r>
-    </w:p>
-    <w:p>
-      <w:pPr>
-        <w:pStyle w:val="para3"/>
-        <w:spacing w:line="360" w:lineRule="auto"/>
+        <w:ind w:firstLine="567"/>
+        <w:spacing w:before="0" w:line="360" w:lineRule="auto"/>
+        <w:rPr>
+          <w:rFonts w:ascii="Times New Roman" w:hAnsi="Times New Roman" w:eastAsia="Times New Roman" w:cs="Times New Roman"/>
+          <w:color w:val="0000ff"/>
+          <w:lang w:val="en-us"/>
+        </w:rPr>
+      </w:pPr>
+      <w:r>
+        <w:rPr>
+          <w:rFonts w:ascii="Times New Roman" w:hAnsi="Times New Roman" w:eastAsia="Times New Roman" w:cs="Times New Roman"/>
+          <w:color w:val="0000ff"/>
+          <w:lang w:val="en-us"/>
+        </w:rPr>
+      </w:r>
+    </w:p>
+    <w:p>
+      <w:pPr>
+        <w:pStyle w:val="para3"/>
+        <w:ind w:firstLine="567"/>
+        <w:spacing w:before="0" w:line="360" w:lineRule="auto"/>
         <w:rPr>
           <w:rFonts w:ascii="Times New Roman" w:hAnsi="Times New Roman" w:eastAsia="Times New Roman" w:cs="Times New Roman"/>
           <w:color w:val="0000ff"/>
@@ -784,25 +932,27 @@
     <w:p>
       <w:pPr>
         <w:pStyle w:val="para3"/>
-        <w:spacing w:line="360" w:lineRule="auto"/>
-        <w:rPr>
-          <w:rFonts w:ascii="Times New Roman" w:hAnsi="Times New Roman" w:eastAsia="Times New Roman" w:cs="Times New Roman"/>
-          <w:color w:val="0000ff"/>
-          <w:lang w:val="en-us"/>
-        </w:rPr>
-      </w:pPr>
-      <w:r>
-        <w:rPr>
-          <w:rFonts w:ascii="Times New Roman" w:hAnsi="Times New Roman" w:eastAsia="Times New Roman" w:cs="Times New Roman"/>
-          <w:color w:val="0000ff"/>
-          <w:lang w:val="en-us"/>
-        </w:rPr>
-      </w:r>
-    </w:p>
-    <w:p>
-      <w:pPr>
-        <w:pStyle w:val="para3"/>
-        <w:spacing w:line="360" w:lineRule="auto"/>
+        <w:ind w:firstLine="567"/>
+        <w:spacing w:before="0" w:line="360" w:lineRule="auto"/>
+        <w:rPr>
+          <w:rFonts w:ascii="Times New Roman" w:hAnsi="Times New Roman" w:eastAsia="Times New Roman" w:cs="Times New Roman"/>
+          <w:color w:val="0000ff"/>
+          <w:lang w:val="en-us"/>
+        </w:rPr>
+      </w:pPr>
+      <w:r>
+        <w:rPr>
+          <w:rFonts w:ascii="Times New Roman" w:hAnsi="Times New Roman" w:eastAsia="Times New Roman" w:cs="Times New Roman"/>
+          <w:color w:val="0000ff"/>
+          <w:lang w:val="en-us"/>
+        </w:rPr>
+      </w:r>
+    </w:p>
+    <w:p>
+      <w:pPr>
+        <w:pStyle w:val="para3"/>
+        <w:ind w:firstLine="567"/>
+        <w:spacing w:before="0" w:line="360" w:lineRule="auto"/>
         <w:rPr>
           <w:rFonts w:ascii="Times New Roman" w:hAnsi="Times New Roman" w:eastAsia="Times New Roman" w:cs="Times New Roman"/>
           <w:color w:val="0000ff"/>
@@ -821,25 +971,27 @@
     <w:p>
       <w:pPr>
         <w:pStyle w:val="para3"/>
-        <w:spacing w:line="360" w:lineRule="auto"/>
-        <w:rPr>
-          <w:rFonts w:ascii="Times New Roman" w:hAnsi="Times New Roman" w:eastAsia="Times New Roman" w:cs="Times New Roman"/>
-          <w:color w:val="0000ff"/>
-          <w:lang w:val="en-us"/>
-        </w:rPr>
-      </w:pPr>
-      <w:r>
-        <w:rPr>
-          <w:rFonts w:ascii="Times New Roman" w:hAnsi="Times New Roman" w:eastAsia="Times New Roman" w:cs="Times New Roman"/>
-          <w:color w:val="0000ff"/>
-          <w:lang w:val="en-us"/>
-        </w:rPr>
-      </w:r>
-    </w:p>
-    <w:p>
-      <w:pPr>
-        <w:pStyle w:val="para3"/>
-        <w:spacing w:line="360" w:lineRule="auto"/>
+        <w:ind w:firstLine="567"/>
+        <w:spacing w:before="0" w:line="360" w:lineRule="auto"/>
+        <w:rPr>
+          <w:rFonts w:ascii="Times New Roman" w:hAnsi="Times New Roman" w:eastAsia="Times New Roman" w:cs="Times New Roman"/>
+          <w:color w:val="0000ff"/>
+          <w:lang w:val="en-us"/>
+        </w:rPr>
+      </w:pPr>
+      <w:r>
+        <w:rPr>
+          <w:rFonts w:ascii="Times New Roman" w:hAnsi="Times New Roman" w:eastAsia="Times New Roman" w:cs="Times New Roman"/>
+          <w:color w:val="0000ff"/>
+          <w:lang w:val="en-us"/>
+        </w:rPr>
+      </w:r>
+    </w:p>
+    <w:p>
+      <w:pPr>
+        <w:pStyle w:val="para3"/>
+        <w:ind w:firstLine="567"/>
+        <w:spacing w:before="0" w:line="360" w:lineRule="auto"/>
         <w:rPr>
           <w:rFonts w:ascii="Times New Roman" w:hAnsi="Times New Roman" w:eastAsia="Times New Roman" w:cs="Times New Roman"/>
           <w:color w:val="0000ff"/>
@@ -868,25 +1020,27 @@
     <w:p>
       <w:pPr>
         <w:pStyle w:val="para3"/>
-        <w:spacing w:line="360" w:lineRule="auto"/>
-        <w:rPr>
-          <w:rFonts w:ascii="Times New Roman" w:hAnsi="Times New Roman" w:eastAsia="Times New Roman" w:cs="Times New Roman"/>
-          <w:color w:val="0000ff"/>
-          <w:lang w:val="en-us"/>
-        </w:rPr>
-      </w:pPr>
-      <w:r>
-        <w:rPr>
-          <w:rFonts w:ascii="Times New Roman" w:hAnsi="Times New Roman" w:eastAsia="Times New Roman" w:cs="Times New Roman"/>
-          <w:color w:val="0000ff"/>
-          <w:lang w:val="en-us"/>
-        </w:rPr>
-      </w:r>
-    </w:p>
-    <w:p>
-      <w:pPr>
-        <w:pStyle w:val="para3"/>
-        <w:spacing w:line="360" w:lineRule="auto"/>
+        <w:ind w:firstLine="567"/>
+        <w:spacing w:before="0" w:line="360" w:lineRule="auto"/>
+        <w:rPr>
+          <w:rFonts w:ascii="Times New Roman" w:hAnsi="Times New Roman" w:eastAsia="Times New Roman" w:cs="Times New Roman"/>
+          <w:color w:val="0000ff"/>
+          <w:lang w:val="en-us"/>
+        </w:rPr>
+      </w:pPr>
+      <w:r>
+        <w:rPr>
+          <w:rFonts w:ascii="Times New Roman" w:hAnsi="Times New Roman" w:eastAsia="Times New Roman" w:cs="Times New Roman"/>
+          <w:color w:val="0000ff"/>
+          <w:lang w:val="en-us"/>
+        </w:rPr>
+      </w:r>
+    </w:p>
+    <w:p>
+      <w:pPr>
+        <w:pStyle w:val="para3"/>
+        <w:ind w:firstLine="567"/>
+        <w:spacing w:before="0" w:line="360" w:lineRule="auto"/>
         <w:rPr>
           <w:rFonts w:ascii="Times New Roman" w:hAnsi="Times New Roman" w:eastAsia="Times New Roman" w:cs="Times New Roman"/>
           <w:color w:val="0000ff"/>
@@ -915,25 +1069,27 @@
     <w:p>
       <w:pPr>
         <w:pStyle w:val="para3"/>
-        <w:spacing w:line="360" w:lineRule="auto"/>
-        <w:rPr>
-          <w:rFonts w:ascii="Times New Roman" w:hAnsi="Times New Roman" w:eastAsia="Times New Roman" w:cs="Times New Roman"/>
-          <w:color w:val="0000ff"/>
-          <w:lang w:val="en-us"/>
-        </w:rPr>
-      </w:pPr>
-      <w:r>
-        <w:rPr>
-          <w:rFonts w:ascii="Times New Roman" w:hAnsi="Times New Roman" w:eastAsia="Times New Roman" w:cs="Times New Roman"/>
-          <w:color w:val="0000ff"/>
-          <w:lang w:val="en-us"/>
-        </w:rPr>
-      </w:r>
-    </w:p>
-    <w:p>
-      <w:pPr>
-        <w:pStyle w:val="para3"/>
-        <w:spacing w:line="360" w:lineRule="auto"/>
+        <w:ind w:firstLine="567"/>
+        <w:spacing w:before="0" w:line="360" w:lineRule="auto"/>
+        <w:rPr>
+          <w:rFonts w:ascii="Times New Roman" w:hAnsi="Times New Roman" w:eastAsia="Times New Roman" w:cs="Times New Roman"/>
+          <w:color w:val="0000ff"/>
+          <w:lang w:val="en-us"/>
+        </w:rPr>
+      </w:pPr>
+      <w:r>
+        <w:rPr>
+          <w:rFonts w:ascii="Times New Roman" w:hAnsi="Times New Roman" w:eastAsia="Times New Roman" w:cs="Times New Roman"/>
+          <w:color w:val="0000ff"/>
+          <w:lang w:val="en-us"/>
+        </w:rPr>
+      </w:r>
+    </w:p>
+    <w:p>
+      <w:pPr>
+        <w:pStyle w:val="para3"/>
+        <w:ind w:firstLine="567"/>
+        <w:spacing w:before="0" w:line="360" w:lineRule="auto"/>
         <w:rPr>
           <w:rFonts w:ascii="Times New Roman" w:hAnsi="Times New Roman" w:eastAsia="Times New Roman" w:cs="Times New Roman"/>
           <w:color w:val="0000ff"/>
@@ -962,25 +1118,27 @@
     <w:p>
       <w:pPr>
         <w:pStyle w:val="para3"/>
-        <w:spacing w:line="360" w:lineRule="auto"/>
-        <w:rPr>
-          <w:rFonts w:ascii="Times New Roman" w:hAnsi="Times New Roman" w:eastAsia="Times New Roman" w:cs="Times New Roman"/>
-          <w:color w:val="0000ff"/>
-          <w:lang w:val="en-us"/>
-        </w:rPr>
-      </w:pPr>
-      <w:r>
-        <w:rPr>
-          <w:rFonts w:ascii="Times New Roman" w:hAnsi="Times New Roman" w:eastAsia="Times New Roman" w:cs="Times New Roman"/>
-          <w:color w:val="0000ff"/>
-          <w:lang w:val="en-us"/>
-        </w:rPr>
-      </w:r>
-    </w:p>
-    <w:p>
-      <w:pPr>
-        <w:pStyle w:val="para3"/>
-        <w:spacing w:line="360" w:lineRule="auto"/>
+        <w:ind w:firstLine="567"/>
+        <w:spacing w:before="0" w:line="360" w:lineRule="auto"/>
+        <w:rPr>
+          <w:rFonts w:ascii="Times New Roman" w:hAnsi="Times New Roman" w:eastAsia="Times New Roman" w:cs="Times New Roman"/>
+          <w:color w:val="0000ff"/>
+          <w:lang w:val="en-us"/>
+        </w:rPr>
+      </w:pPr>
+      <w:r>
+        <w:rPr>
+          <w:rFonts w:ascii="Times New Roman" w:hAnsi="Times New Roman" w:eastAsia="Times New Roman" w:cs="Times New Roman"/>
+          <w:color w:val="0000ff"/>
+          <w:lang w:val="en-us"/>
+        </w:rPr>
+      </w:r>
+    </w:p>
+    <w:p>
+      <w:pPr>
+        <w:pStyle w:val="para3"/>
+        <w:ind w:firstLine="567"/>
+        <w:spacing w:before="0" w:line="360" w:lineRule="auto"/>
         <w:rPr>
           <w:rFonts w:ascii="Times New Roman" w:hAnsi="Times New Roman" w:eastAsia="Times New Roman" w:cs="Times New Roman"/>
           <w:color w:val="0000ff"/>
@@ -1009,25 +1167,27 @@
     <w:p>
       <w:pPr>
         <w:pStyle w:val="para3"/>
-        <w:spacing w:line="360" w:lineRule="auto"/>
-        <w:rPr>
-          <w:rFonts w:ascii="Times New Roman" w:hAnsi="Times New Roman" w:eastAsia="Times New Roman" w:cs="Times New Roman"/>
-          <w:color w:val="0000ff"/>
-          <w:lang w:val="en-us"/>
-        </w:rPr>
-      </w:pPr>
-      <w:r>
-        <w:rPr>
-          <w:rFonts w:ascii="Times New Roman" w:hAnsi="Times New Roman" w:eastAsia="Times New Roman" w:cs="Times New Roman"/>
-          <w:color w:val="0000ff"/>
-          <w:lang w:val="en-us"/>
-        </w:rPr>
-      </w:r>
-    </w:p>
-    <w:p>
-      <w:pPr>
-        <w:pStyle w:val="para3"/>
-        <w:spacing w:line="360" w:lineRule="auto"/>
+        <w:ind w:firstLine="567"/>
+        <w:spacing w:before="0" w:line="360" w:lineRule="auto"/>
+        <w:rPr>
+          <w:rFonts w:ascii="Times New Roman" w:hAnsi="Times New Roman" w:eastAsia="Times New Roman" w:cs="Times New Roman"/>
+          <w:color w:val="0000ff"/>
+          <w:lang w:val="en-us"/>
+        </w:rPr>
+      </w:pPr>
+      <w:r>
+        <w:rPr>
+          <w:rFonts w:ascii="Times New Roman" w:hAnsi="Times New Roman" w:eastAsia="Times New Roman" w:cs="Times New Roman"/>
+          <w:color w:val="0000ff"/>
+          <w:lang w:val="en-us"/>
+        </w:rPr>
+      </w:r>
+    </w:p>
+    <w:p>
+      <w:pPr>
+        <w:pStyle w:val="para3"/>
+        <w:ind w:firstLine="567"/>
+        <w:spacing w:before="0" w:line="360" w:lineRule="auto"/>
         <w:rPr>
           <w:rFonts w:ascii="Times New Roman" w:hAnsi="Times New Roman" w:eastAsia="Times New Roman" w:cs="Times New Roman"/>
           <w:color w:val="0000ff"/>
@@ -1056,25 +1216,27 @@
     <w:p>
       <w:pPr>
         <w:pStyle w:val="para3"/>
-        <w:spacing w:line="360" w:lineRule="auto"/>
-        <w:rPr>
-          <w:rFonts w:ascii="Times New Roman" w:hAnsi="Times New Roman" w:eastAsia="Times New Roman" w:cs="Times New Roman"/>
-          <w:color w:val="0000ff"/>
-          <w:lang w:val="en-us"/>
-        </w:rPr>
-      </w:pPr>
-      <w:r>
-        <w:rPr>
-          <w:rFonts w:ascii="Times New Roman" w:hAnsi="Times New Roman" w:eastAsia="Times New Roman" w:cs="Times New Roman"/>
-          <w:color w:val="0000ff"/>
-          <w:lang w:val="en-us"/>
-        </w:rPr>
-      </w:r>
-    </w:p>
-    <w:p>
-      <w:pPr>
-        <w:pStyle w:val="para3"/>
-        <w:spacing w:line="360" w:lineRule="auto"/>
+        <w:ind w:firstLine="567"/>
+        <w:spacing w:before="0" w:line="360" w:lineRule="auto"/>
+        <w:rPr>
+          <w:rFonts w:ascii="Times New Roman" w:hAnsi="Times New Roman" w:eastAsia="Times New Roman" w:cs="Times New Roman"/>
+          <w:color w:val="0000ff"/>
+          <w:lang w:val="en-us"/>
+        </w:rPr>
+      </w:pPr>
+      <w:r>
+        <w:rPr>
+          <w:rFonts w:ascii="Times New Roman" w:hAnsi="Times New Roman" w:eastAsia="Times New Roman" w:cs="Times New Roman"/>
+          <w:color w:val="0000ff"/>
+          <w:lang w:val="en-us"/>
+        </w:rPr>
+      </w:r>
+    </w:p>
+    <w:p>
+      <w:pPr>
+        <w:pStyle w:val="para3"/>
+        <w:ind w:firstLine="567"/>
+        <w:spacing w:before="0" w:line="360" w:lineRule="auto"/>
         <w:rPr>
           <w:rFonts w:ascii="Times New Roman" w:hAnsi="Times New Roman" w:eastAsia="Times New Roman" w:cs="Times New Roman"/>
           <w:color w:val="0000ff"/>
@@ -1103,25 +1265,27 @@
     <w:p>
       <w:pPr>
         <w:pStyle w:val="para3"/>
-        <w:spacing w:line="360" w:lineRule="auto"/>
-        <w:rPr>
-          <w:rFonts w:ascii="Times New Roman" w:hAnsi="Times New Roman" w:eastAsia="Times New Roman" w:cs="Times New Roman"/>
-          <w:color w:val="0000ff"/>
-          <w:lang w:val="en-us"/>
-        </w:rPr>
-      </w:pPr>
-      <w:r>
-        <w:rPr>
-          <w:rFonts w:ascii="Times New Roman" w:hAnsi="Times New Roman" w:eastAsia="Times New Roman" w:cs="Times New Roman"/>
-          <w:color w:val="0000ff"/>
-          <w:lang w:val="en-us"/>
-        </w:rPr>
-      </w:r>
-    </w:p>
-    <w:p>
-      <w:pPr>
-        <w:pStyle w:val="para3"/>
-        <w:spacing w:line="360" w:lineRule="auto"/>
+        <w:ind w:firstLine="567"/>
+        <w:spacing w:before="0" w:line="360" w:lineRule="auto"/>
+        <w:rPr>
+          <w:rFonts w:ascii="Times New Roman" w:hAnsi="Times New Roman" w:eastAsia="Times New Roman" w:cs="Times New Roman"/>
+          <w:color w:val="0000ff"/>
+          <w:lang w:val="en-us"/>
+        </w:rPr>
+      </w:pPr>
+      <w:r>
+        <w:rPr>
+          <w:rFonts w:ascii="Times New Roman" w:hAnsi="Times New Roman" w:eastAsia="Times New Roman" w:cs="Times New Roman"/>
+          <w:color w:val="0000ff"/>
+          <w:lang w:val="en-us"/>
+        </w:rPr>
+      </w:r>
+    </w:p>
+    <w:p>
+      <w:pPr>
+        <w:pStyle w:val="para3"/>
+        <w:ind w:firstLine="567"/>
+        <w:spacing w:before="0" w:line="360" w:lineRule="auto"/>
         <w:rPr>
           <w:rFonts w:ascii="Times New Roman" w:hAnsi="Times New Roman" w:eastAsia="Times New Roman" w:cs="Times New Roman"/>
           <w:color w:val="0000ff"/>
@@ -1150,6 +1314,7 @@
     <w:p>
       <w:pPr>
         <w:pStyle w:val="para3"/>
+        <w:spacing w:before="0" w:line="360" w:lineRule="auto"/>
         <w:rPr>
           <w:rFonts w:ascii="Times New Roman" w:hAnsi="Times New Roman" w:eastAsia="Times New Roman" w:cs="Times New Roman"/>
         </w:rPr>
@@ -1163,6 +1328,7 @@
     <w:p>
       <w:pPr>
         <w:pStyle w:val="para4"/>
+        <w:spacing w:before="0" w:after="0" w:line="360" w:lineRule="auto"/>
         <w:rPr>
           <w:rFonts w:ascii="Times New Roman" w:hAnsi="Times New Roman" w:eastAsia="Times New Roman" w:cs="Times New Roman"/>
         </w:rPr>

</xml_diff>